<commit_message>
NEW AMAZON SERVER STARTED
</commit_message>
<xml_diff>
--- a/README.docx
+++ b/README.docx
@@ -59,7 +59,25 @@
         <w:rPr>
           <w:noProof/>
         </w:rPr>
-        <w:t>name of instance - berishvili</w:t>
+        <w:t xml:space="preserve">name of instance </w:t>
+      </w:r>
+      <w:r>
+        <w:rPr>
+          <w:noProof/>
+        </w:rPr>
+        <w:t>–</w:t>
+      </w:r>
+      <w:r>
+        <w:rPr>
+          <w:noProof/>
+        </w:rPr>
+        <w:t xml:space="preserve"> berishvili</w:t>
+      </w:r>
+      <w:r>
+        <w:rPr>
+          <w:noProof/>
+        </w:rPr>
+        <w:t>-app</w:t>
       </w:r>
     </w:p>
     <w:p>
@@ -147,6 +165,12 @@
           <w:noProof/>
         </w:rPr>
         <w:t>define traffic rules(inbound rules), either during instance creation or after that</w:t>
+      </w:r>
+      <w:r>
+        <w:rPr>
+          <w:noProof/>
+        </w:rPr>
+        <w:t xml:space="preserve"> (ssh connection at starting, the rest better define after, but define, otherwise you cant connect to instance from outside)</w:t>
       </w:r>
     </w:p>
     <w:p>
@@ -274,7 +298,6 @@
     <w:p>
       <w:proofErr w:type="gramStart"/>
       <w:r>
-        <w:lastRenderedPageBreak/>
         <w:t>click</w:t>
       </w:r>
       <w:proofErr w:type="gramEnd"/>
@@ -711,7 +734,33 @@
       </w:r>
       <w:proofErr w:type="gramEnd"/>
       <w:r>
-        <w:t xml:space="preserve"> - </w:t>
+        <w:t xml:space="preserve"> –</w:t>
+      </w:r>
+    </w:p>
+    <w:p>
+      <w:r>
+        <w:t xml:space="preserve">See these for help, import if you </w:t>
+      </w:r>
+      <w:proofErr w:type="spellStart"/>
+      <w:r>
+        <w:t>wnt</w:t>
+      </w:r>
+      <w:proofErr w:type="spellEnd"/>
+      <w:r>
+        <w:t xml:space="preserve"> </w:t>
+      </w:r>
+      <w:proofErr w:type="spellStart"/>
+      <w:r>
+        <w:t>ti</w:t>
+      </w:r>
+      <w:proofErr w:type="spellEnd"/>
+      <w:r>
+        <w:t xml:space="preserve"> install java 8</w:t>
+      </w:r>
+    </w:p>
+    <w:p>
+      <w:r>
+        <w:t xml:space="preserve"> </w:t>
       </w:r>
       <w:hyperlink r:id="rId7" w:history="1">
         <w:r>
@@ -724,18 +773,49 @@
       <w:r>
         <w:t xml:space="preserve"> </w:t>
       </w:r>
-    </w:p>
-    <w:p>
-      <w:pPr>
+      <w:r>
+        <w:t xml:space="preserve"> </w:t>
+      </w:r>
+      <w:r>
         <w:rPr>
           <w:color w:val="FF0000"/>
         </w:rPr>
-      </w:pPr>
-      <w:proofErr w:type="gramStart"/>
-      <w:r>
+        <w:t>BUT SOOOOOS, YOU NEED TOMCAT 9, BECAUSE WITH 10 MY APP DOSNOT WORK</w:t>
+      </w:r>
+    </w:p>
+    <w:p>
+      <w:hyperlink r:id="rId8" w:history="1">
+        <w:r>
+          <w:rPr>
+            <w:rStyle w:val="-"/>
+          </w:rPr>
+          <w:t>https://www.vultr.com/docs/how-to-manually-install-java-8-on-ubuntu-16-04/</w:t>
+        </w:r>
+      </w:hyperlink>
+    </w:p>
+    <w:p>
+      <w:r>
+        <w:t>https://askubuntu.com/questions/207552/no-such-file-or-directory-when-invoking-java</w:t>
+      </w:r>
+    </w:p>
+    <w:p>
+      <w:pPr>
         <w:rPr>
           <w:color w:val="FF0000"/>
         </w:rPr>
+      </w:pPr>
+    </w:p>
+    <w:p>
+      <w:pPr>
+        <w:rPr>
+          <w:color w:val="FF0000"/>
+        </w:rPr>
+      </w:pPr>
+      <w:proofErr w:type="gramStart"/>
+      <w:r>
+        <w:rPr>
+          <w:color w:val="FF0000"/>
+        </w:rPr>
         <w:t>SOS  in</w:t>
       </w:r>
       <w:proofErr w:type="gramEnd"/>
@@ -814,6 +894,7 @@
     <w:p>
       <w:proofErr w:type="gramStart"/>
       <w:r>
+        <w:lastRenderedPageBreak/>
         <w:t>&lt;?xml</w:t>
       </w:r>
       <w:proofErr w:type="gramEnd"/>
@@ -872,7 +953,6 @@
     </w:p>
     <w:p>
       <w:r>
-        <w:lastRenderedPageBreak/>
         <w:t xml:space="preserve">  (</w:t>
       </w:r>
       <w:proofErr w:type="gramStart"/>
@@ -1052,60 +1132,6 @@
       <w:proofErr w:type="gramEnd"/>
       <w:r>
         <w:t xml:space="preserve"> must define such a user - the username and password are arbitrary. It is</w:t>
-      </w:r>
-    </w:p>
-    <w:p>
-      <w:r>
-        <w:t xml:space="preserve">  </w:t>
-      </w:r>
-      <w:proofErr w:type="gramStart"/>
-      <w:r>
-        <w:t>strongly</w:t>
-      </w:r>
-      <w:proofErr w:type="gramEnd"/>
-      <w:r>
-        <w:t xml:space="preserve"> recommended that you do NOT use one of the users in the commented out</w:t>
-      </w:r>
-    </w:p>
-    <w:p>
-      <w:r>
-        <w:t xml:space="preserve">  </w:t>
-      </w:r>
-      <w:proofErr w:type="gramStart"/>
-      <w:r>
-        <w:t>section</w:t>
-      </w:r>
-      <w:proofErr w:type="gramEnd"/>
-      <w:r>
-        <w:t xml:space="preserve"> below since they are intended for use with the examples web</w:t>
-      </w:r>
-    </w:p>
-    <w:p>
-      <w:r>
-        <w:t xml:space="preserve">  </w:t>
-      </w:r>
-      <w:proofErr w:type="gramStart"/>
-      <w:r>
-        <w:t>application</w:t>
-      </w:r>
-      <w:proofErr w:type="gramEnd"/>
-      <w:r>
-        <w:t>.</w:t>
-      </w:r>
-    </w:p>
-    <w:p>
-      <w:r>
-        <w:t>--&gt;</w:t>
-      </w:r>
-    </w:p>
-    <w:p>
-      <w:r>
-        <w:t>&lt;!--</w:t>
-      </w:r>
-    </w:p>
-    <w:p>
-      <w:r>
-        <w:t xml:space="preserve">  NOTE:  The sample user and role entries below are intended for use with the</w:t>
       </w:r>
     </w:p>
     <w:p>
@@ -1115,6 +1141,60 @@
       </w:r>
       <w:proofErr w:type="gramStart"/>
       <w:r>
+        <w:t>strongly</w:t>
+      </w:r>
+      <w:proofErr w:type="gramEnd"/>
+      <w:r>
+        <w:t xml:space="preserve"> recommended that you do NOT use one of the users in the commented out</w:t>
+      </w:r>
+    </w:p>
+    <w:p>
+      <w:r>
+        <w:t xml:space="preserve">  </w:t>
+      </w:r>
+      <w:proofErr w:type="gramStart"/>
+      <w:r>
+        <w:t>section</w:t>
+      </w:r>
+      <w:proofErr w:type="gramEnd"/>
+      <w:r>
+        <w:t xml:space="preserve"> below since they are intended for use with the examples web</w:t>
+      </w:r>
+    </w:p>
+    <w:p>
+      <w:r>
+        <w:t xml:space="preserve">  </w:t>
+      </w:r>
+      <w:proofErr w:type="gramStart"/>
+      <w:r>
+        <w:t>application</w:t>
+      </w:r>
+      <w:proofErr w:type="gramEnd"/>
+      <w:r>
+        <w:t>.</w:t>
+      </w:r>
+    </w:p>
+    <w:p>
+      <w:r>
+        <w:t>--&gt;</w:t>
+      </w:r>
+    </w:p>
+    <w:p>
+      <w:r>
+        <w:t>&lt;!--</w:t>
+      </w:r>
+    </w:p>
+    <w:p>
+      <w:r>
+        <w:t xml:space="preserve">  NOTE:  The sample user and role entries below are intended for use with the</w:t>
+      </w:r>
+    </w:p>
+    <w:p>
+      <w:r>
+        <w:t xml:space="preserve">  </w:t>
+      </w:r>
+      <w:proofErr w:type="gramStart"/>
+      <w:r>
         <w:t>examples</w:t>
       </w:r>
       <w:proofErr w:type="gramEnd"/>
@@ -1439,6 +1519,7 @@
     </w:p>
     <w:p>
       <w:r>
+        <w:lastRenderedPageBreak/>
         <w:t xml:space="preserve">  The ASF licenses this file to </w:t>
       </w:r>
       <w:proofErr w:type="gramStart"/>
@@ -1485,7 +1566,6 @@
     <w:p/>
     <w:p>
       <w:r>
-        <w:lastRenderedPageBreak/>
         <w:t xml:space="preserve">  Unless required by applicable law or agreed to in writing, software</w:t>
       </w:r>
     </w:p>
@@ -1927,7 +2007,10 @@
         <w:t xml:space="preserve"> -</w:t>
       </w:r>
       <w:r>
-        <w:t xml:space="preserve"> https://stackoverflow.com/questions/20259036/mysql-package-mysql-server-has-no-installation-candidate</w:t>
+        <w:t xml:space="preserve"> </w:t>
+      </w:r>
+      <w:r>
+        <w:t>https://dev.mysql.com/doc/mysql-apt-repo-quick-guide/en/#apt-repo-setup</w:t>
       </w:r>
     </w:p>
     <w:p>
@@ -1946,6 +2029,16 @@
       <w:proofErr w:type="spellEnd"/>
       <w:r>
         <w:t xml:space="preserve"> 777 this directory</w:t>
+      </w:r>
+    </w:p>
+    <w:p>
+      <w:proofErr w:type="gramStart"/>
+      <w:r>
+        <w:t>and</w:t>
+      </w:r>
+      <w:proofErr w:type="gramEnd"/>
+      <w:r>
+        <w:t xml:space="preserve"> you need  to go to techMan.htm to create some files and folders</w:t>
       </w:r>
     </w:p>
     <w:p/>
@@ -2004,6 +2097,7 @@
     <w:p>
       <w:proofErr w:type="gramStart"/>
       <w:r>
+        <w:lastRenderedPageBreak/>
         <w:t>add</w:t>
       </w:r>
       <w:proofErr w:type="gramEnd"/>
@@ -2038,7 +2132,6 @@
     <w:p>
       <w:proofErr w:type="gramStart"/>
       <w:r>
-        <w:lastRenderedPageBreak/>
         <w:t>commons-dbcp.jar</w:t>
       </w:r>
       <w:proofErr w:type="gramEnd"/>

</xml_diff>